<commit_message>
hmm whats going on
</commit_message>
<xml_diff>
--- a/L2/8303_SQaM_L2_Greehsheen_Constantine.docx
+++ b/L2/8303_SQaM_L2_Greehsheen_Constantine.docx
@@ -4137,27 +4137,14 @@
       <w:r>
         <w:t xml:space="preserve">Рисунок </w:t>
       </w:r>
-      <w:r>
-        <w:fldChar w:fldCharType="begin"/>
-      </w:r>
-      <w:r>
-        <w:instrText xml:space="preserve"> SEQ Рисунок \* ARABIC </w:instrText>
-      </w:r>
-      <w:r>
-        <w:fldChar w:fldCharType="separate"/>
-      </w:r>
-      <w:r>
-        <w:rPr>
-          <w:noProof/>
-        </w:rPr>
-        <w:t>1</w:t>
-      </w:r>
-      <w:r>
-        <w:rPr>
-          <w:noProof/>
-        </w:rPr>
-        <w:fldChar w:fldCharType="end"/>
-      </w:r>
+      <w:fldSimple w:instr=" SEQ Рисунок \* ARABIC ">
+        <w:r>
+          <w:rPr>
+            <w:noProof/>
+          </w:rPr>
+          <w:t>1</w:t>
+        </w:r>
+      </w:fldSimple>
       <w:r>
         <w:t xml:space="preserve">. Управляющий граф для </w:t>
       </w:r>
@@ -12254,7 +12241,7 @@
         <w:rPr>
           <w:iCs/>
         </w:rPr>
-        <w:t>Линейно-независимые циклические маршруты:</w:t>
+        <w:t>Линейно-независимые маршруты:</w:t>
       </w:r>
     </w:p>
     <w:p>
@@ -15257,27 +15244,14 @@
       <w:r>
         <w:t xml:space="preserve">Рисунок </w:t>
       </w:r>
-      <w:r>
-        <w:fldChar w:fldCharType="begin"/>
-      </w:r>
-      <w:r>
-        <w:instrText xml:space="preserve"> SEQ Рисунок \* ARABIC </w:instrText>
-      </w:r>
-      <w:r>
-        <w:fldChar w:fldCharType="separate"/>
-      </w:r>
-      <w:r>
-        <w:rPr>
-          <w:noProof/>
-        </w:rPr>
-        <w:t>2</w:t>
-      </w:r>
-      <w:r>
-        <w:rPr>
-          <w:noProof/>
-        </w:rPr>
-        <w:fldChar w:fldCharType="end"/>
-      </w:r>
+      <w:fldSimple w:instr=" SEQ Рисунок \* ARABIC ">
+        <w:r>
+          <w:rPr>
+            <w:noProof/>
+          </w:rPr>
+          <w:t>2</w:t>
+        </w:r>
+      </w:fldSimple>
       <w:r>
         <w:t>. Граф потока программы из лабораторной 1.</w:t>
       </w:r>
@@ -15349,27 +15323,14 @@
       <w:r>
         <w:t xml:space="preserve">Рисунок </w:t>
       </w:r>
-      <w:r>
-        <w:fldChar w:fldCharType="begin"/>
-      </w:r>
-      <w:r>
-        <w:instrText xml:space="preserve"> SEQ Рисунок \* ARABIC </w:instrText>
-      </w:r>
-      <w:r>
-        <w:fldChar w:fldCharType="separate"/>
-      </w:r>
-      <w:r>
-        <w:rPr>
-          <w:noProof/>
-        </w:rPr>
-        <w:t>3</w:t>
-      </w:r>
-      <w:r>
-        <w:rPr>
-          <w:noProof/>
-        </w:rPr>
-        <w:fldChar w:fldCharType="end"/>
-      </w:r>
+      <w:fldSimple w:instr=" SEQ Рисунок \* ARABIC ">
+        <w:r>
+          <w:rPr>
+            <w:noProof/>
+          </w:rPr>
+          <w:t>3</w:t>
+        </w:r>
+      </w:fldSimple>
       <w:r>
         <w:t xml:space="preserve">. </w:t>
       </w:r>
@@ -24111,28 +24072,28 @@
 </file>
 
 <file path=customXml/item1.xml><?xml version="1.0" encoding="utf-8"?>
-<b:Sources xmlns:b="http://schemas.openxmlformats.org/officeDocument/2006/bibliography" xmlns="http://schemas.openxmlformats.org/officeDocument/2006/bibliography" SelectedStyle="\APASixthEditionOfficeOnline.xsl" StyleName="APA" Version="6"/>
-</file>
-
-<file path=customXml/item2.xml><?xml version="1.0" encoding="utf-8"?>
 <go:gDocsCustomXmlDataStorage xmlns:go="http://customooxmlschemas.google.com/" xmlns:r="http://schemas.openxmlformats.org/officeDocument/2006/relationships">
   <go:docsCustomData xmlns:go="http://customooxmlschemas.google.com/" roundtripDataSignature="AMtx7miJLskdgSeMFZqnXHFQibd7i7vhGw==">AMUW2mXfHwwTshQktkaJ9P/hL7f978wp3hb82ulgAw8MqQRFaKws7COBsMOGQmfzWoK3DMz9JmIfoooqKt+D9vjHT5PRb27O7/1df4sT/Hbbecl13CpUfNizyVQxTfrsT1Kyq06MWfsusxQyzJ1tpRzYeXaqtYBqAqE/iYB3NPJTEpKuVh4IQC6qzJo1lVY8AuyUkMpm8DRi4PLMHMZVprpfcyMng2gkMiLFTq0aIbOjrAG+eDYC8q+DHq3+uMHh2tuhd0xi3N8Dx0Iy6WUW5hWt332bIrF5ow==</go:docsCustomData>
 </go:gDocsCustomXmlDataStorage>
 </file>
 
-<file path=customXml/itemProps1.xml><?xml version="1.0" encoding="utf-8"?>
-<ds:datastoreItem xmlns:ds="http://schemas.openxmlformats.org/officeDocument/2006/customXml" ds:itemID="{C0F55AA0-1E2C-4B62-9E1D-7C386B9F7E1D}">
-  <ds:schemaRefs>
-    <ds:schemaRef ds:uri="http://schemas.openxmlformats.org/officeDocument/2006/bibliography"/>
-  </ds:schemaRefs>
-</ds:datastoreItem>
+<file path=customXml/item2.xml><?xml version="1.0" encoding="utf-8"?>
+<b:Sources xmlns:b="http://schemas.openxmlformats.org/officeDocument/2006/bibliography" xmlns="http://schemas.openxmlformats.org/officeDocument/2006/bibliography" SelectedStyle="\APASixthEditionOfficeOnline.xsl" StyleName="APA" Version="6"/>
 </file>
 
-<file path=customXml/itemProps2.xml><?xml version="1.0" encoding="utf-8"?>
+<file path=customXml/itemProps1.xml><?xml version="1.0" encoding="utf-8"?>
 <ds:datastoreItem xmlns:ds="http://schemas.openxmlformats.org/officeDocument/2006/customXml" ds:itemID="{11111111-1234-1234-1234-123412341234}">
   <ds:schemaRefs>
     <ds:schemaRef ds:uri="http://customooxmlschemas.google.com/"/>
     <ds:schemaRef ds:uri="http://schemas.openxmlformats.org/officeDocument/2006/relationships"/>
   </ds:schemaRefs>
 </ds:datastoreItem>
+</file>
+
+<file path=customXml/itemProps2.xml><?xml version="1.0" encoding="utf-8"?>
+<ds:datastoreItem xmlns:ds="http://schemas.openxmlformats.org/officeDocument/2006/customXml" ds:itemID="{C0F55AA0-1E2C-4B62-9E1D-7C386B9F7E1D}">
+  <ds:schemaRefs>
+    <ds:schemaRef ds:uri="http://schemas.openxmlformats.org/officeDocument/2006/bibliography"/>
+  </ds:schemaRefs>
+</ds:datastoreItem>
 </file>
</xml_diff>